<commit_message>
update experimenter script in English
</commit_message>
<xml_diff>
--- a/EXPERIMENTAL_TASK/ENGLISH/Experimenter_script.docx
+++ b/EXPERIMENTAL_TASK/ENGLISH/Experimenter_script.docx
@@ -20,8 +20,9 @@
           <w:sz w:val="22"/>
           <w:szCs w:val="22"/>
         </w:rPr>
-        <w:t>HUMAN HABIT LEARNING – Replication of the behavioral study in Tricomi et al., (2009). Experimenter</w:t>
-      </w:r>
+        <w:t xml:space="preserve">HUMAN HABIT LEARNING – Replication of the behavioral study in </w:t>
+      </w:r>
+      <w:proofErr w:type="spellStart"/>
       <w:r>
         <w:rPr>
           <w:rFonts w:ascii="Times New Roman" w:eastAsia="Times New Roman" w:hAnsi="Times New Roman" w:cs="Times New Roman"/>
@@ -29,8 +30,9 @@
           <w:sz w:val="22"/>
           <w:szCs w:val="22"/>
         </w:rPr>
-        <w:t xml:space="preserve"> instructions</w:t>
-      </w:r>
+        <w:t>Tricomi</w:t>
+      </w:r>
+      <w:proofErr w:type="spellEnd"/>
       <w:r>
         <w:rPr>
           <w:rFonts w:ascii="Times New Roman" w:eastAsia="Times New Roman" w:hAnsi="Times New Roman" w:cs="Times New Roman"/>
@@ -38,7 +40,7 @@
           <w:sz w:val="22"/>
           <w:szCs w:val="22"/>
         </w:rPr>
-        <w:t xml:space="preserve"> script</w:t>
+        <w:t xml:space="preserve"> et al., (2009). Experimenter</w:t>
       </w:r>
       <w:r>
         <w:rPr>
@@ -47,44 +49,62 @@
           <w:sz w:val="22"/>
           <w:szCs w:val="22"/>
         </w:rPr>
-        <w:t xml:space="preserve"> </w:t>
-      </w:r>
-    </w:p>
-    <w:p>
-      <w:pPr>
-        <w:spacing w:after="120"/>
-        <w:jc w:val="both"/>
+        <w:t xml:space="preserve"> instructions</w:t>
+      </w:r>
+      <w:r>
         <w:rPr>
           <w:rFonts w:ascii="Times New Roman" w:eastAsia="Times New Roman" w:hAnsi="Times New Roman" w:cs="Times New Roman"/>
           <w:b/>
           <w:sz w:val="22"/>
           <w:szCs w:val="22"/>
-          <w:u w:val="single"/>
-        </w:rPr>
-      </w:pPr>
-    </w:p>
-    <w:p>
-      <w:pPr>
-        <w:spacing w:after="120"/>
-        <w:jc w:val="both"/>
-        <w:rPr>
-          <w:rFonts w:ascii="Times New Roman" w:hAnsi="Times New Roman" w:cs="Times New Roman"/>
-        </w:rPr>
-      </w:pPr>
-    </w:p>
-    <w:p>
-      <w:pPr>
-        <w:spacing w:after="120"/>
-        <w:jc w:val="both"/>
-        <w:rPr>
-          <w:rFonts w:ascii="Times New Roman" w:hAnsi="Times New Roman" w:cs="Times New Roman"/>
-          <w:u w:val="single"/>
-        </w:rPr>
-      </w:pPr>
-      <w:r>
-        <w:rPr>
-          <w:rFonts w:ascii="Times New Roman" w:hAnsi="Times New Roman" w:cs="Times New Roman"/>
+        </w:rPr>
+        <w:t xml:space="preserve"> script</w:t>
+      </w:r>
+      <w:r>
+        <w:rPr>
+          <w:rFonts w:ascii="Times New Roman" w:eastAsia="Times New Roman" w:hAnsi="Times New Roman" w:cs="Times New Roman"/>
           <w:b/>
+          <w:sz w:val="22"/>
+          <w:szCs w:val="22"/>
+        </w:rPr>
+        <w:t xml:space="preserve"> </w:t>
+      </w:r>
+    </w:p>
+    <w:p>
+      <w:pPr>
+        <w:spacing w:after="120"/>
+        <w:jc w:val="both"/>
+        <w:rPr>
+          <w:rFonts w:ascii="Times New Roman" w:eastAsia="Times New Roman" w:hAnsi="Times New Roman" w:cs="Times New Roman"/>
+          <w:b/>
+          <w:sz w:val="22"/>
+          <w:szCs w:val="22"/>
+          <w:u w:val="single"/>
+        </w:rPr>
+      </w:pPr>
+    </w:p>
+    <w:p>
+      <w:pPr>
+        <w:spacing w:after="120"/>
+        <w:jc w:val="both"/>
+        <w:rPr>
+          <w:rFonts w:ascii="Times New Roman" w:hAnsi="Times New Roman" w:cs="Times New Roman"/>
+        </w:rPr>
+      </w:pPr>
+    </w:p>
+    <w:p>
+      <w:pPr>
+        <w:spacing w:after="120"/>
+        <w:jc w:val="both"/>
+        <w:rPr>
+          <w:rFonts w:ascii="Times New Roman" w:hAnsi="Times New Roman" w:cs="Times New Roman"/>
+          <w:u w:val="single"/>
+        </w:rPr>
+      </w:pPr>
+      <w:r>
+        <w:rPr>
+          <w:rFonts w:ascii="Times New Roman" w:hAnsi="Times New Roman" w:cs="Times New Roman"/>
+          <w:b/>
           <w:u w:val="single"/>
         </w:rPr>
         <w:t>Participant arrival:</w:t>
@@ -285,13 +305,27 @@
         <w:rPr>
           <w:rFonts w:ascii="Times New Roman" w:hAnsi="Times New Roman" w:cs="Times New Roman"/>
         </w:rPr>
-        <w:t>The consent form contains a lot of information</w:t>
-      </w:r>
-      <w:r>
-        <w:rPr>
-          <w:rFonts w:ascii="Times New Roman" w:hAnsi="Times New Roman" w:cs="Times New Roman"/>
-        </w:rPr>
-        <w:t xml:space="preserve">, </w:t>
+        <w:t xml:space="preserve">The consent form contains a lot of </w:t>
+      </w:r>
+      <w:proofErr w:type="gramStart"/>
+      <w:r>
+        <w:rPr>
+          <w:rFonts w:ascii="Times New Roman" w:hAnsi="Times New Roman" w:cs="Times New Roman"/>
+        </w:rPr>
+        <w:t>information</w:t>
+      </w:r>
+      <w:r>
+        <w:rPr>
+          <w:rFonts w:ascii="Times New Roman" w:hAnsi="Times New Roman" w:cs="Times New Roman"/>
+        </w:rPr>
+        <w:t>,</w:t>
+      </w:r>
+      <w:proofErr w:type="gramEnd"/>
+      <w:r>
+        <w:rPr>
+          <w:rFonts w:ascii="Times New Roman" w:hAnsi="Times New Roman" w:cs="Times New Roman"/>
+        </w:rPr>
+        <w:t xml:space="preserve"> </w:t>
       </w:r>
       <w:r>
         <w:rPr>
@@ -406,6 +440,7 @@
           <w:rFonts w:ascii="Times New Roman" w:hAnsi="Times New Roman" w:cs="Times New Roman"/>
         </w:rPr>
       </w:pPr>
+      <w:proofErr w:type="gramStart"/>
       <w:r>
         <w:rPr>
           <w:rFonts w:ascii="Times New Roman" w:hAnsi="Times New Roman" w:cs="Times New Roman"/>
@@ -440,7 +475,14 @@
         <w:rPr>
           <w:rFonts w:ascii="Times New Roman" w:hAnsi="Times New Roman" w:cs="Times New Roman"/>
         </w:rPr>
-        <w:t xml:space="preserve"> in this study.</w:t>
+        <w:t xml:space="preserve"> in this study</w:t>
+      </w:r>
+      <w:proofErr w:type="gramEnd"/>
+      <w:r>
+        <w:rPr>
+          <w:rFonts w:ascii="Times New Roman" w:hAnsi="Times New Roman" w:cs="Times New Roman"/>
+        </w:rPr>
+        <w:t>.</w:t>
       </w:r>
     </w:p>
     <w:p>
@@ -663,7 +705,21 @@
         <w:rPr>
           <w:rFonts w:ascii="Times New Roman" w:hAnsi="Times New Roman" w:cs="Times New Roman"/>
         </w:rPr>
-        <w:t xml:space="preserve"> is just a general demographic questionnaire, the most important thing here is to report if you have any kind of food allerg</w:t>
+        <w:t xml:space="preserve"> is just a </w:t>
+      </w:r>
+      <w:proofErr w:type="gramStart"/>
+      <w:r>
+        <w:rPr>
+          <w:rFonts w:ascii="Times New Roman" w:hAnsi="Times New Roman" w:cs="Times New Roman"/>
+        </w:rPr>
+        <w:t>general</w:t>
+      </w:r>
+      <w:proofErr w:type="gramEnd"/>
+      <w:r>
+        <w:rPr>
+          <w:rFonts w:ascii="Times New Roman" w:hAnsi="Times New Roman" w:cs="Times New Roman"/>
+        </w:rPr>
+        <w:t xml:space="preserve"> demographic questionnaire, the most important thing here is to report if you have any kind of food allerg</w:t>
       </w:r>
       <w:r>
         <w:rPr>
@@ -683,6 +739,7 @@
         </w:rPr>
         <w:t xml:space="preserve">. The second one is just a questionnaire about your alimentary </w:t>
       </w:r>
+      <w:proofErr w:type="gramStart"/>
       <w:r>
         <w:rPr>
           <w:rFonts w:ascii="Times New Roman" w:hAnsi="Times New Roman" w:cs="Times New Roman"/>
@@ -693,7 +750,14 @@
         <w:rPr>
           <w:rFonts w:ascii="Times New Roman" w:hAnsi="Times New Roman" w:cs="Times New Roman"/>
         </w:rPr>
-        <w:t>, if you have questions about them you can ask me</w:t>
+        <w:t>,</w:t>
+      </w:r>
+      <w:proofErr w:type="gramEnd"/>
+      <w:r>
+        <w:rPr>
+          <w:rFonts w:ascii="Times New Roman" w:hAnsi="Times New Roman" w:cs="Times New Roman"/>
+        </w:rPr>
+        <w:t xml:space="preserve"> if you have questions about them you can ask me</w:t>
       </w:r>
       <w:r>
         <w:rPr>
@@ -1344,7 +1408,21 @@
         <w:rPr>
           <w:rFonts w:ascii="Times New Roman" w:hAnsi="Times New Roman" w:cs="Times New Roman"/>
         </w:rPr>
-        <w:t xml:space="preserve">between the amount of food images you will see and the amount of food reward you will get </w:t>
+        <w:t xml:space="preserve">between the </w:t>
+      </w:r>
+      <w:proofErr w:type="gramStart"/>
+      <w:r>
+        <w:rPr>
+          <w:rFonts w:ascii="Times New Roman" w:hAnsi="Times New Roman" w:cs="Times New Roman"/>
+        </w:rPr>
+        <w:t>amount</w:t>
+      </w:r>
+      <w:proofErr w:type="gramEnd"/>
+      <w:r>
+        <w:rPr>
+          <w:rFonts w:ascii="Times New Roman" w:hAnsi="Times New Roman" w:cs="Times New Roman"/>
+        </w:rPr>
+        <w:t xml:space="preserve"> of food images you will see and the amount of food reward you will get </w:t>
       </w:r>
       <w:r>
         <w:rPr>
@@ -2069,152 +2147,179 @@
           <w:rFonts w:ascii="Times New Roman" w:hAnsi="Times New Roman" w:cs="Times New Roman"/>
           <w:i/>
         </w:rPr>
-        <w:t>(press space to continue with the task, after the devaluation process)</w:t>
-      </w:r>
-    </w:p>
-    <w:p>
-      <w:pPr>
-        <w:spacing w:after="120"/>
-        <w:jc w:val="both"/>
-        <w:rPr>
-          <w:ins w:id="0" w:author="eva pool" w:date="2018-11-06T11:29:00Z"/>
-          <w:rFonts w:ascii="Times New Roman" w:hAnsi="Times New Roman" w:cs="Times New Roman"/>
-          <w:u w:val="single"/>
-        </w:rPr>
-      </w:pPr>
-    </w:p>
-    <w:p>
-      <w:pPr>
-        <w:spacing w:after="120"/>
-        <w:jc w:val="both"/>
-        <w:rPr>
-          <w:ins w:id="1" w:author="eva pool" w:date="2018-11-06T11:29:00Z"/>
-          <w:rFonts w:ascii="Times New Roman" w:hAnsi="Times New Roman" w:cs="Times New Roman"/>
-          <w:b/>
-          <w:u w:val="single"/>
-        </w:rPr>
-      </w:pPr>
-      <w:ins w:id="2" w:author="eva pool" w:date="2018-11-06T11:29:00Z">
-        <w:r>
-          <w:rPr>
-            <w:rFonts w:ascii="Times New Roman" w:hAnsi="Times New Roman" w:cs="Times New Roman"/>
-            <w:b/>
-            <w:u w:val="single"/>
-          </w:rPr>
-          <w:t xml:space="preserve">Before handling </w:t>
-        </w:r>
-      </w:ins>
-      <w:ins w:id="3" w:author="eva pool" w:date="2018-11-06T11:30:00Z">
-        <w:r>
-          <w:rPr>
-            <w:rFonts w:ascii="Times New Roman" w:hAnsi="Times New Roman" w:cs="Times New Roman"/>
-            <w:b/>
-            <w:u w:val="single"/>
-          </w:rPr>
-          <w:t>t</w:t>
-        </w:r>
-      </w:ins>
-      <w:ins w:id="4" w:author="eva pool" w:date="2018-11-06T11:29:00Z">
-        <w:r>
-          <w:rPr>
-            <w:rFonts w:ascii="Times New Roman" w:hAnsi="Times New Roman" w:cs="Times New Roman"/>
-            <w:b/>
-            <w:u w:val="single"/>
-          </w:rPr>
-          <w:t>he personality questionnaires</w:t>
-        </w:r>
-      </w:ins>
-    </w:p>
-    <w:p>
-      <w:pPr>
-        <w:spacing w:after="120"/>
-        <w:jc w:val="both"/>
-        <w:rPr>
-          <w:ins w:id="5" w:author="eva pool" w:date="2018-11-06T11:30:00Z"/>
+        <w:t>(</w:t>
+      </w:r>
+      <w:proofErr w:type="gramStart"/>
+      <w:r>
+        <w:rPr>
           <w:rFonts w:ascii="Times New Roman" w:hAnsi="Times New Roman" w:cs="Times New Roman"/>
           <w:i/>
-          <w:u w:val="single"/>
-        </w:rPr>
-      </w:pPr>
-      <w:commentRangeStart w:id="6"/>
-      <w:ins w:id="7" w:author="eva pool" w:date="2018-11-06T11:30:00Z">
-        <w:r>
-          <w:rPr>
-            <w:rFonts w:ascii="Times New Roman" w:hAnsi="Times New Roman" w:cs="Times New Roman"/>
-            <w:i/>
-            <w:u w:val="single"/>
-          </w:rPr>
-          <w:t>Add text here</w:t>
-        </w:r>
-        <w:commentRangeEnd w:id="6"/>
-        <w:r>
-          <w:rPr>
-            <w:rStyle w:val="CommentReference"/>
-          </w:rPr>
-          <w:commentReference w:id="6"/>
-        </w:r>
-      </w:ins>
-    </w:p>
-    <w:p>
-      <w:pPr>
-        <w:spacing w:after="120"/>
-        <w:jc w:val="both"/>
-        <w:rPr>
-          <w:ins w:id="9" w:author="eva pool" w:date="2018-11-06T11:30:00Z"/>
+        </w:rPr>
+        <w:t>press</w:t>
+      </w:r>
+      <w:proofErr w:type="gramEnd"/>
+      <w:r>
+        <w:rPr>
           <w:rFonts w:ascii="Times New Roman" w:hAnsi="Times New Roman" w:cs="Times New Roman"/>
           <w:i/>
-          <w:u w:val="single"/>
-        </w:rPr>
-      </w:pPr>
-    </w:p>
-    <w:p>
-      <w:pPr>
-        <w:spacing w:after="120"/>
-        <w:jc w:val="both"/>
-        <w:rPr>
-          <w:ins w:id="10" w:author="eva pool" w:date="2018-11-06T11:29:00Z"/>
+        </w:rPr>
+        <w:t xml:space="preserve"> space to continue with the task, after the devaluation process)</w:t>
+      </w:r>
+    </w:p>
+    <w:p>
+      <w:pPr>
+        <w:spacing w:after="120"/>
+        <w:jc w:val="both"/>
+        <w:rPr>
+          <w:rFonts w:ascii="Times New Roman" w:hAnsi="Times New Roman" w:cs="Times New Roman"/>
+          <w:u w:val="single"/>
+        </w:rPr>
+      </w:pPr>
+    </w:p>
+    <w:p>
+      <w:pPr>
+        <w:spacing w:after="120"/>
+        <w:jc w:val="both"/>
+        <w:rPr>
+          <w:rFonts w:ascii="Times New Roman" w:hAnsi="Times New Roman" w:cs="Times New Roman"/>
+          <w:color w:val="808080" w:themeColor="background1" w:themeShade="80"/>
+        </w:rPr>
+      </w:pPr>
+      <w:bookmarkStart w:id="0" w:name="_GoBack"/>
+      <w:r>
+        <w:rPr>
+          <w:rFonts w:ascii="Times New Roman" w:hAnsi="Times New Roman" w:cs="Times New Roman"/>
+          <w:color w:val="808080" w:themeColor="background1" w:themeShade="80"/>
+        </w:rPr>
+        <w:t>******************** TO BE ADDED IF PROTOCOL IS ACCEPTED*******</w:t>
+      </w:r>
+    </w:p>
+    <w:p>
+      <w:pPr>
+        <w:spacing w:after="120"/>
+        <w:jc w:val="both"/>
+        <w:rPr>
           <w:rFonts w:ascii="Times New Roman" w:hAnsi="Times New Roman" w:cs="Times New Roman"/>
           <w:b/>
           <w:i/>
-          <w:u w:val="single"/>
-          <w:rPrChange w:id="11" w:author="eva pool" w:date="2018-11-06T11:31:00Z">
-            <w:rPr>
-              <w:ins w:id="12" w:author="eva pool" w:date="2018-11-06T11:29:00Z"/>
-              <w:rFonts w:ascii="Times New Roman" w:hAnsi="Times New Roman" w:cs="Times New Roman"/>
-              <w:i/>
-              <w:u w:val="single"/>
-            </w:rPr>
-          </w:rPrChange>
-        </w:rPr>
-      </w:pPr>
-      <w:commentRangeStart w:id="13"/>
-      <w:ins w:id="14" w:author="eva pool" w:date="2018-11-06T11:30:00Z">
-        <w:r>
-          <w:rPr>
-            <w:rFonts w:ascii="Times New Roman" w:hAnsi="Times New Roman" w:cs="Times New Roman"/>
-            <w:b/>
-            <w:i/>
-            <w:u w:val="single"/>
-            <w:rPrChange w:id="15" w:author="eva pool" w:date="2018-11-06T11:31:00Z">
-              <w:rPr>
-                <w:rFonts w:ascii="Times New Roman" w:hAnsi="Times New Roman" w:cs="Times New Roman"/>
-                <w:i/>
-                <w:u w:val="single"/>
-              </w:rPr>
-            </w:rPrChange>
-          </w:rPr>
-          <w:t>Before administrating the working memory task</w:t>
-        </w:r>
-      </w:ins>
-      <w:commentRangeEnd w:id="13"/>
-      <w:ins w:id="16" w:author="eva pool" w:date="2018-11-06T11:31:00Z">
-        <w:r>
-          <w:rPr>
-            <w:rStyle w:val="CommentReference"/>
-          </w:rPr>
-          <w:commentReference w:id="13"/>
-        </w:r>
-      </w:ins>
+          <w:color w:val="808080" w:themeColor="background1" w:themeShade="80"/>
+          <w:u w:val="single"/>
+        </w:rPr>
+      </w:pPr>
+      <w:r>
+        <w:rPr>
+          <w:rFonts w:ascii="Times New Roman" w:hAnsi="Times New Roman" w:cs="Times New Roman"/>
+          <w:b/>
+          <w:i/>
+          <w:color w:val="808080" w:themeColor="background1" w:themeShade="80"/>
+          <w:u w:val="single"/>
+        </w:rPr>
+        <w:t xml:space="preserve">Before handling </w:t>
+      </w:r>
+      <w:r>
+        <w:rPr>
+          <w:rFonts w:ascii="Times New Roman" w:hAnsi="Times New Roman" w:cs="Times New Roman"/>
+          <w:b/>
+          <w:i/>
+          <w:color w:val="808080" w:themeColor="background1" w:themeShade="80"/>
+          <w:u w:val="single"/>
+        </w:rPr>
+        <w:t>t</w:t>
+      </w:r>
+      <w:r>
+        <w:rPr>
+          <w:rFonts w:ascii="Times New Roman" w:hAnsi="Times New Roman" w:cs="Times New Roman"/>
+          <w:b/>
+          <w:i/>
+          <w:color w:val="808080" w:themeColor="background1" w:themeShade="80"/>
+          <w:u w:val="single"/>
+        </w:rPr>
+        <w:t>he personality questionnaires</w:t>
+      </w:r>
+    </w:p>
+    <w:p>
+      <w:pPr>
+        <w:spacing w:after="120"/>
+        <w:jc w:val="both"/>
+        <w:rPr>
+          <w:rFonts w:ascii="Times New Roman" w:hAnsi="Times New Roman" w:cs="Times New Roman"/>
+          <w:i/>
+          <w:color w:val="808080" w:themeColor="background1" w:themeShade="80"/>
+          <w:u w:val="single"/>
+        </w:rPr>
+      </w:pPr>
+      <w:r>
+        <w:rPr>
+          <w:rFonts w:ascii="Times New Roman" w:hAnsi="Times New Roman" w:cs="Times New Roman"/>
+          <w:i/>
+          <w:color w:val="808080" w:themeColor="background1" w:themeShade="80"/>
+          <w:u w:val="single"/>
+        </w:rPr>
+        <w:t>Add text here</w:t>
+      </w:r>
+    </w:p>
+    <w:p>
+      <w:pPr>
+        <w:spacing w:after="120"/>
+        <w:jc w:val="both"/>
+        <w:rPr>
+          <w:rFonts w:ascii="Times New Roman" w:hAnsi="Times New Roman" w:cs="Times New Roman"/>
+          <w:i/>
+          <w:color w:val="808080" w:themeColor="background1" w:themeShade="80"/>
+          <w:u w:val="single"/>
+        </w:rPr>
+      </w:pPr>
+    </w:p>
+    <w:p>
+      <w:pPr>
+        <w:spacing w:after="120"/>
+        <w:jc w:val="both"/>
+        <w:rPr>
+          <w:rFonts w:ascii="Times New Roman" w:hAnsi="Times New Roman" w:cs="Times New Roman"/>
+          <w:b/>
+          <w:i/>
+          <w:color w:val="808080" w:themeColor="background1" w:themeShade="80"/>
+          <w:u w:val="single"/>
+        </w:rPr>
+      </w:pPr>
+      <w:r>
+        <w:rPr>
+          <w:rFonts w:ascii="Times New Roman" w:hAnsi="Times New Roman" w:cs="Times New Roman"/>
+          <w:b/>
+          <w:i/>
+          <w:color w:val="808080" w:themeColor="background1" w:themeShade="80"/>
+          <w:u w:val="single"/>
+        </w:rPr>
+        <w:t>Before administrating the working memory task</w:t>
+      </w:r>
+    </w:p>
+    <w:p>
+      <w:pPr>
+        <w:spacing w:after="120"/>
+        <w:jc w:val="both"/>
+        <w:rPr>
+          <w:rFonts w:ascii="Times New Roman" w:hAnsi="Times New Roman" w:cs="Times New Roman"/>
+          <w:color w:val="808080" w:themeColor="background1" w:themeShade="80"/>
+        </w:rPr>
+      </w:pPr>
+      <w:r>
+        <w:rPr>
+          <w:rFonts w:ascii="Times New Roman" w:hAnsi="Times New Roman" w:cs="Times New Roman"/>
+          <w:color w:val="808080" w:themeColor="background1" w:themeShade="80"/>
+        </w:rPr>
+        <w:t>******************** TO BE ADDED IF PROTOCOL IS ACCEPTED*******</w:t>
+      </w:r>
+    </w:p>
+    <w:bookmarkEnd w:id="0"/>
+    <w:p>
+      <w:pPr>
+        <w:spacing w:after="120"/>
+        <w:jc w:val="both"/>
+        <w:rPr>
+          <w:rFonts w:ascii="Times New Roman" w:hAnsi="Times New Roman" w:cs="Times New Roman"/>
+          <w:u w:val="single"/>
+        </w:rPr>
+      </w:pPr>
     </w:p>
     <w:p>
       <w:pPr>
@@ -2327,49 +2432,6 @@
     </w:sectPr>
   </w:body>
 </w:document>
-</file>
-
-<file path=word/comments.xml><?xml version="1.0" encoding="utf-8"?>
-<w:comments xmlns:wpc="http://schemas.microsoft.com/office/word/2010/wordprocessingCanvas" xmlns:mo="http://schemas.microsoft.com/office/mac/office/2008/main" xmlns:mc="http://schemas.openxmlformats.org/markup-compatibility/2006" xmlns:mv="urn:schemas-microsoft-com:mac:vml" xmlns:o="urn:schemas-microsoft-com:office:office" xmlns:r="http://schemas.openxmlformats.org/officeDocument/2006/relationships" xmlns:m="http://schemas.openxmlformats.org/officeDocument/2006/math" xmlns:v="urn:schemas-microsoft-com:vml" xmlns:wp14="http://schemas.microsoft.com/office/word/2010/wordprocessingDrawing" xmlns:wp="http://schemas.openxmlformats.org/drawingml/2006/wordprocessingDrawing" xmlns:w10="urn:schemas-microsoft-com:office:word" xmlns:w="http://schemas.openxmlformats.org/wordprocessingml/2006/main" xmlns:w14="http://schemas.microsoft.com/office/word/2010/wordml" xmlns:wpg="http://schemas.microsoft.com/office/word/2010/wordprocessingGroup" xmlns:wpi="http://schemas.microsoft.com/office/word/2010/wordprocessingInk" xmlns:wne="http://schemas.microsoft.com/office/word/2006/wordml" xmlns:wps="http://schemas.microsoft.com/office/word/2010/wordprocessingShape" mc:Ignorable="w14 wp14">
-  <w:comment w:id="6" w:author="eva pool" w:date="2018-11-06T11:30:00Z" w:initials="ep">
-    <w:p>
-      <w:pPr>
-        <w:pStyle w:val="CommentText"/>
-      </w:pPr>
-      <w:ins w:id="8" w:author="eva pool" w:date="2018-11-06T11:30:00Z">
-        <w:r>
-          <w:rPr>
-            <w:rStyle w:val="CommentReference"/>
-          </w:rPr>
-          <w:annotationRef/>
-        </w:r>
-      </w:ins>
-      <w:r>
-        <w:t>Add instructions for the questionnaires and the WM</w:t>
-      </w:r>
-    </w:p>
-  </w:comment>
-  <w:comment w:id="13" w:author="eva pool" w:date="2018-11-06T11:31:00Z" w:initials="ep">
-    <w:p>
-      <w:pPr>
-        <w:pStyle w:val="CommentText"/>
-      </w:pPr>
-      <w:ins w:id="17" w:author="eva pool" w:date="2018-11-06T11:31:00Z">
-        <w:r>
-          <w:rPr>
-            <w:rStyle w:val="CommentReference"/>
-          </w:rPr>
-          <w:annotationRef/>
-        </w:r>
-      </w:ins>
-      <w:r>
-        <w:t>Add instructions here</w:t>
-      </w:r>
-      <w:bookmarkStart w:id="18" w:name="_GoBack"/>
-      <w:bookmarkEnd w:id="18"/>
-    </w:p>
-  </w:comment>
-</w:comments>
 </file>
 
 <file path=word/numbering.xml><?xml version="1.0" encoding="utf-8"?>

</xml_diff>